<commit_message>
implemented adaper design pattern
</commit_message>
<xml_diff>
--- a/Design Patterns Description doc.docx
+++ b/Design Patterns Description doc.docx
@@ -117,6 +117,262 @@
                     <a:xfrm>
                       <a:off x="0" y="0"/>
                       <a:ext cx="5943600" cy="3341370"/>
+                    </a:xfrm>
+                    <a:prstGeom prst="rect">
+                      <a:avLst/>
+                    </a:prstGeom>
+                  </pic:spPr>
+                </pic:pic>
+              </a:graphicData>
+            </a:graphic>
+          </wp:inline>
+        </w:drawing>
+      </w:r>
+    </w:p>
+    <w:p/>
+    <w:p>
+      <w:r>
+        <w:rPr>
+          <w:noProof/>
+        </w:rPr>
+        <w:drawing>
+          <wp:inline distT="0" distB="0" distL="0" distR="0" wp14:anchorId="59EC187F" wp14:editId="3F2E65EA">
+            <wp:extent cx="5943600" cy="3814445"/>
+            <wp:effectExtent l="0" t="0" r="0" b="0"/>
+            <wp:docPr id="4" name="Picture 4"/>
+            <wp:cNvGraphicFramePr>
+              <a:graphicFrameLocks xmlns:a="http://schemas.openxmlformats.org/drawingml/2006/main" noChangeAspect="1"/>
+            </wp:cNvGraphicFramePr>
+            <a:graphic xmlns:a="http://schemas.openxmlformats.org/drawingml/2006/main">
+              <a:graphicData uri="http://schemas.openxmlformats.org/drawingml/2006/picture">
+                <pic:pic xmlns:pic="http://schemas.openxmlformats.org/drawingml/2006/picture">
+                  <pic:nvPicPr>
+                    <pic:cNvPr id="1" name=""/>
+                    <pic:cNvPicPr/>
+                  </pic:nvPicPr>
+                  <pic:blipFill>
+                    <a:blip r:embed="rId9"/>
+                    <a:stretch>
+                      <a:fillRect/>
+                    </a:stretch>
+                  </pic:blipFill>
+                  <pic:spPr>
+                    <a:xfrm>
+                      <a:off x="0" y="0"/>
+                      <a:ext cx="5943600" cy="3814445"/>
+                    </a:xfrm>
+                    <a:prstGeom prst="rect">
+                      <a:avLst/>
+                    </a:prstGeom>
+                  </pic:spPr>
+                </pic:pic>
+              </a:graphicData>
+            </a:graphic>
+          </wp:inline>
+        </w:drawing>
+      </w:r>
+    </w:p>
+    <w:p>
+      <w:r>
+        <w:rPr>
+          <w:noProof/>
+        </w:rPr>
+        <w:lastRenderedPageBreak/>
+        <w:drawing>
+          <wp:inline distT="0" distB="0" distL="0" distR="0" wp14:anchorId="324007E9" wp14:editId="44B985EB">
+            <wp:extent cx="5943600" cy="3353435"/>
+            <wp:effectExtent l="0" t="0" r="0" b="0"/>
+            <wp:docPr id="5" name="Picture 5"/>
+            <wp:cNvGraphicFramePr>
+              <a:graphicFrameLocks xmlns:a="http://schemas.openxmlformats.org/drawingml/2006/main" noChangeAspect="1"/>
+            </wp:cNvGraphicFramePr>
+            <a:graphic xmlns:a="http://schemas.openxmlformats.org/drawingml/2006/main">
+              <a:graphicData uri="http://schemas.openxmlformats.org/drawingml/2006/picture">
+                <pic:pic xmlns:pic="http://schemas.openxmlformats.org/drawingml/2006/picture">
+                  <pic:nvPicPr>
+                    <pic:cNvPr id="1" name=""/>
+                    <pic:cNvPicPr/>
+                  </pic:nvPicPr>
+                  <pic:blipFill>
+                    <a:blip r:embed="rId10"/>
+                    <a:stretch>
+                      <a:fillRect/>
+                    </a:stretch>
+                  </pic:blipFill>
+                  <pic:spPr>
+                    <a:xfrm>
+                      <a:off x="0" y="0"/>
+                      <a:ext cx="5943600" cy="3353435"/>
+                    </a:xfrm>
+                    <a:prstGeom prst="rect">
+                      <a:avLst/>
+                    </a:prstGeom>
+                  </pic:spPr>
+                </pic:pic>
+              </a:graphicData>
+            </a:graphic>
+          </wp:inline>
+        </w:drawing>
+      </w:r>
+    </w:p>
+    <w:p>
+      <w:r>
+        <w:rPr>
+          <w:noProof/>
+        </w:rPr>
+        <w:drawing>
+          <wp:inline distT="0" distB="0" distL="0" distR="0" wp14:anchorId="32CC8B3B" wp14:editId="3CD73B75">
+            <wp:extent cx="5943600" cy="3383280"/>
+            <wp:effectExtent l="0" t="0" r="0" b="7620"/>
+            <wp:docPr id="6" name="Picture 6"/>
+            <wp:cNvGraphicFramePr>
+              <a:graphicFrameLocks xmlns:a="http://schemas.openxmlformats.org/drawingml/2006/main" noChangeAspect="1"/>
+            </wp:cNvGraphicFramePr>
+            <a:graphic xmlns:a="http://schemas.openxmlformats.org/drawingml/2006/main">
+              <a:graphicData uri="http://schemas.openxmlformats.org/drawingml/2006/picture">
+                <pic:pic xmlns:pic="http://schemas.openxmlformats.org/drawingml/2006/picture">
+                  <pic:nvPicPr>
+                    <pic:cNvPr id="1" name=""/>
+                    <pic:cNvPicPr/>
+                  </pic:nvPicPr>
+                  <pic:blipFill>
+                    <a:blip r:embed="rId11"/>
+                    <a:stretch>
+                      <a:fillRect/>
+                    </a:stretch>
+                  </pic:blipFill>
+                  <pic:spPr>
+                    <a:xfrm>
+                      <a:off x="0" y="0"/>
+                      <a:ext cx="5943600" cy="3383280"/>
+                    </a:xfrm>
+                    <a:prstGeom prst="rect">
+                      <a:avLst/>
+                    </a:prstGeom>
+                  </pic:spPr>
+                </pic:pic>
+              </a:graphicData>
+            </a:graphic>
+          </wp:inline>
+        </w:drawing>
+      </w:r>
+    </w:p>
+    <w:p>
+      <w:r>
+        <w:rPr>
+          <w:noProof/>
+        </w:rPr>
+        <w:lastRenderedPageBreak/>
+        <w:drawing>
+          <wp:inline distT="0" distB="0" distL="0" distR="0" wp14:anchorId="4FEF949A" wp14:editId="55A9E10B">
+            <wp:extent cx="5943600" cy="3352165"/>
+            <wp:effectExtent l="0" t="0" r="0" b="635"/>
+            <wp:docPr id="7" name="Picture 7"/>
+            <wp:cNvGraphicFramePr>
+              <a:graphicFrameLocks xmlns:a="http://schemas.openxmlformats.org/drawingml/2006/main" noChangeAspect="1"/>
+            </wp:cNvGraphicFramePr>
+            <a:graphic xmlns:a="http://schemas.openxmlformats.org/drawingml/2006/main">
+              <a:graphicData uri="http://schemas.openxmlformats.org/drawingml/2006/picture">
+                <pic:pic xmlns:pic="http://schemas.openxmlformats.org/drawingml/2006/picture">
+                  <pic:nvPicPr>
+                    <pic:cNvPr id="1" name=""/>
+                    <pic:cNvPicPr/>
+                  </pic:nvPicPr>
+                  <pic:blipFill>
+                    <a:blip r:embed="rId12"/>
+                    <a:stretch>
+                      <a:fillRect/>
+                    </a:stretch>
+                  </pic:blipFill>
+                  <pic:spPr>
+                    <a:xfrm>
+                      <a:off x="0" y="0"/>
+                      <a:ext cx="5943600" cy="3352165"/>
+                    </a:xfrm>
+                    <a:prstGeom prst="rect">
+                      <a:avLst/>
+                    </a:prstGeom>
+                  </pic:spPr>
+                </pic:pic>
+              </a:graphicData>
+            </a:graphic>
+          </wp:inline>
+        </w:drawing>
+      </w:r>
+    </w:p>
+    <w:p>
+      <w:r>
+        <w:rPr>
+          <w:noProof/>
+        </w:rPr>
+        <w:drawing>
+          <wp:inline distT="0" distB="0" distL="0" distR="0" wp14:anchorId="0C30288F" wp14:editId="1FD7A43F">
+            <wp:extent cx="5943600" cy="3349625"/>
+            <wp:effectExtent l="0" t="0" r="0" b="3175"/>
+            <wp:docPr id="8" name="Picture 8"/>
+            <wp:cNvGraphicFramePr>
+              <a:graphicFrameLocks xmlns:a="http://schemas.openxmlformats.org/drawingml/2006/main" noChangeAspect="1"/>
+            </wp:cNvGraphicFramePr>
+            <a:graphic xmlns:a="http://schemas.openxmlformats.org/drawingml/2006/main">
+              <a:graphicData uri="http://schemas.openxmlformats.org/drawingml/2006/picture">
+                <pic:pic xmlns:pic="http://schemas.openxmlformats.org/drawingml/2006/picture">
+                  <pic:nvPicPr>
+                    <pic:cNvPr id="1" name=""/>
+                    <pic:cNvPicPr/>
+                  </pic:nvPicPr>
+                  <pic:blipFill>
+                    <a:blip r:embed="rId13"/>
+                    <a:stretch>
+                      <a:fillRect/>
+                    </a:stretch>
+                  </pic:blipFill>
+                  <pic:spPr>
+                    <a:xfrm>
+                      <a:off x="0" y="0"/>
+                      <a:ext cx="5943600" cy="3349625"/>
+                    </a:xfrm>
+                    <a:prstGeom prst="rect">
+                      <a:avLst/>
+                    </a:prstGeom>
+                  </pic:spPr>
+                </pic:pic>
+              </a:graphicData>
+            </a:graphic>
+          </wp:inline>
+        </w:drawing>
+      </w:r>
+    </w:p>
+    <w:p>
+      <w:r>
+        <w:rPr>
+          <w:noProof/>
+        </w:rPr>
+        <w:lastRenderedPageBreak/>
+        <w:drawing>
+          <wp:inline distT="0" distB="0" distL="0" distR="0" wp14:anchorId="76419E76" wp14:editId="6FB2FF15">
+            <wp:extent cx="5943600" cy="3355975"/>
+            <wp:effectExtent l="0" t="0" r="0" b="0"/>
+            <wp:docPr id="9" name="Picture 9"/>
+            <wp:cNvGraphicFramePr>
+              <a:graphicFrameLocks xmlns:a="http://schemas.openxmlformats.org/drawingml/2006/main" noChangeAspect="1"/>
+            </wp:cNvGraphicFramePr>
+            <a:graphic xmlns:a="http://schemas.openxmlformats.org/drawingml/2006/main">
+              <a:graphicData uri="http://schemas.openxmlformats.org/drawingml/2006/picture">
+                <pic:pic xmlns:pic="http://schemas.openxmlformats.org/drawingml/2006/picture">
+                  <pic:nvPicPr>
+                    <pic:cNvPr id="1" name=""/>
+                    <pic:cNvPicPr/>
+                  </pic:nvPicPr>
+                  <pic:blipFill>
+                    <a:blip r:embed="rId14"/>
+                    <a:stretch>
+                      <a:fillRect/>
+                    </a:stretch>
+                  </pic:blipFill>
+                  <pic:spPr>
+                    <a:xfrm>
+                      <a:off x="0" y="0"/>
+                      <a:ext cx="5943600" cy="3355975"/>
                     </a:xfrm>
                     <a:prstGeom prst="rect">
                       <a:avLst/>

</xml_diff>